<commit_message>
Update GIPSY by Mohit
</commit_message>
<xml_diff>
--- a/final-Report-GIPSY.docx
+++ b/final-Report-GIPSY.docx
@@ -99,6 +99,16 @@
       </w:pPr>
       <w:r>
         <w:t>Master of Applied Computer Science</w:t>
+      </w:r>
+      <w:r>
+        <w:t xml:space="preserve"> </w:t>
+      </w:r>
+      <w:r>
+        <w:rPr>
+          <w:i/>
+          <w:iCs/>
+        </w:rPr>
+        <w:t>(Student)</w:t>
       </w:r>
     </w:p>
     <w:p>
@@ -197,10 +207,17 @@
         <w:pStyle w:val="Affiliation"/>
       </w:pPr>
       <w:r>
-        <w:t>Ma</w:t>
-      </w:r>
-      <w:r>
-        <w:t>ster of Software Engineering</w:t>
+        <w:t>Master of Software Engineering</w:t>
+      </w:r>
+      <w:r>
+        <w:t xml:space="preserve"> </w:t>
+      </w:r>
+      <w:r>
+        <w:rPr>
+          <w:i/>
+          <w:iCs/>
+        </w:rPr>
+        <w:t>(Student)</w:t>
       </w:r>
     </w:p>
     <w:p>
@@ -234,10 +251,7 @@
         </w:sectPr>
       </w:pPr>
       <w:r>
-        <w:t>modiavi91</w:t>
-      </w:r>
-      <w:r>
-        <w:t>@gmail.com</w:t>
+        <w:t>modiavi91@gmail.com</w:t>
       </w:r>
     </w:p>
     <w:p>
@@ -303,6 +317,16 @@
       </w:pPr>
       <w:r>
         <w:t>Master of Applied Computer Science</w:t>
+      </w:r>
+      <w:r>
+        <w:t xml:space="preserve"> </w:t>
+      </w:r>
+      <w:r>
+        <w:rPr>
+          <w:i/>
+          <w:iCs/>
+        </w:rPr>
+        <w:t>(Student)</w:t>
       </w:r>
     </w:p>
     <w:p>
@@ -390,12 +414,7 @@
         <w:pStyle w:val="Affiliation"/>
       </w:pPr>
       <w:r>
-        <w:t>c</w:t>
-      </w:r>
-      <w:bookmarkStart w:id="0" w:name="_GoBack"/>
-      <w:bookmarkEnd w:id="0"/>
-      <w:r>
-        <w:t>hilatshah1@gmail.com</w:t>
+        <w:t>chilatshah1@gmail.com</w:t>
       </w:r>
     </w:p>
     <w:p>
@@ -413,6 +432,16 @@
       </w:pPr>
       <w:r>
         <w:t>Master of Applied Computer Science</w:t>
+      </w:r>
+      <w:r>
+        <w:t xml:space="preserve"> </w:t>
+      </w:r>
+      <w:r>
+        <w:rPr>
+          <w:i/>
+          <w:iCs/>
+        </w:rPr>
+        <w:t>(Student)</w:t>
       </w:r>
     </w:p>
     <w:p>
@@ -676,6 +705,8 @@
       <w:r>
         <w:t>escribe the motivation for your study.</w:t>
       </w:r>
+      <w:bookmarkStart w:id="0" w:name="_GoBack"/>
+      <w:bookmarkEnd w:id="0"/>
     </w:p>
     <w:p>
       <w:pPr>
@@ -3507,7 +3538,7 @@
   <a:extraClrSchemeLst/>
   <a:extLst>
     <a:ext uri="{05A4C25C-085E-4340-85A3-A5531E510DB2}">
-      <thm15:themeFamily xmlns="" xmlns:thm15="http://schemas.microsoft.com/office/thememl/2012/main" name="Office Theme" id="{62F939B6-93AF-4DB8-9C6B-D6C7DFDC589F}" vid="{4A3C46E8-61CC-4603-A589-7422A47A8E4A}"/>
+      <thm15:themeFamily xmlns:thm15="http://schemas.microsoft.com/office/thememl/2012/main" xmlns="" name="Office Theme" id="{62F939B6-93AF-4DB8-9C6B-D6C7DFDC589F}" vid="{4A3C46E8-61CC-4603-A589-7422A47A8E4A}"/>
     </a:ext>
   </a:extLst>
 </a:theme>
@@ -3518,7 +3549,7 @@
 </file>
 
 <file path=customXml/itemProps1.xml><?xml version="1.0" encoding="utf-8"?>
-<ds:datastoreItem xmlns:ds="http://schemas.openxmlformats.org/officeDocument/2006/customXml" ds:itemID="{86012BAC-2045-404E-A2F2-7592E104FD0A}">
+<ds:datastoreItem xmlns:ds="http://schemas.openxmlformats.org/officeDocument/2006/customXml" ds:itemID="{52021263-AD82-46A5-B5FE-51940FA8F4C7}">
   <ds:schemaRefs>
     <ds:schemaRef ds:uri="http://schemas.openxmlformats.org/officeDocument/2006/bibliography"/>
   </ds:schemaRefs>

</xml_diff>